<commit_message>
Updated resume files -EP20190915
</commit_message>
<xml_diff>
--- a/docs/Parrish_CV.docx
+++ b/docs/Parrish_CV.docx
@@ -1,6 +1,6 @@
 
 <file path=word/document.xml><?xml version="1.0" encoding="utf-8"?>
-<w:document xmlns:wpc="http://schemas.microsoft.com/office/word/2010/wordprocessingCanvas" xmlns:cx="http://schemas.microsoft.com/office/drawing/2014/chartex" xmlns:cx1="http://schemas.microsoft.com/office/drawing/2015/9/8/chartex" xmlns:mc="http://schemas.openxmlformats.org/markup-compatibility/2006" xmlns:o="urn:schemas-microsoft-com:office:office" xmlns:r="http://schemas.openxmlformats.org/officeDocument/2006/relationships" xmlns:m="http://schemas.openxmlformats.org/officeDocument/2006/math" xmlns:v="urn:schemas-microsoft-com:vml" xmlns:wp14="http://schemas.microsoft.com/office/word/2010/wordprocessingDrawing" xmlns:wp="http://schemas.openxmlformats.org/drawingml/2006/wordprocessingDrawing" xmlns:w10="urn:schemas-microsoft-com:office:word" xmlns:w="http://schemas.openxmlformats.org/wordprocessingml/2006/main" xmlns:w14="http://schemas.microsoft.com/office/word/2010/wordml" xmlns:w15="http://schemas.microsoft.com/office/word/2012/wordml" xmlns:w16se="http://schemas.microsoft.com/office/word/2015/wordml/symex" xmlns:wpg="http://schemas.microsoft.com/office/word/2010/wordprocessingGroup" xmlns:wpi="http://schemas.microsoft.com/office/word/2010/wordprocessingInk" xmlns:wne="http://schemas.microsoft.com/office/word/2006/wordml" xmlns:wps="http://schemas.microsoft.com/office/word/2010/wordprocessingShape" mc:Ignorable="w14 w15 w16se wp14">
+<w:document xmlns:wpc="http://schemas.microsoft.com/office/word/2010/wordprocessingCanvas" xmlns:cx="http://schemas.microsoft.com/office/drawing/2014/chartex" xmlns:cx1="http://schemas.microsoft.com/office/drawing/2015/9/8/chartex" xmlns:cx2="http://schemas.microsoft.com/office/drawing/2015/10/21/chartex" xmlns:cx3="http://schemas.microsoft.com/office/drawing/2016/5/9/chartex" xmlns:cx4="http://schemas.microsoft.com/office/drawing/2016/5/10/chartex" xmlns:cx5="http://schemas.microsoft.com/office/drawing/2016/5/11/chartex" xmlns:cx6="http://schemas.microsoft.com/office/drawing/2016/5/12/chartex" xmlns:cx7="http://schemas.microsoft.com/office/drawing/2016/5/13/chartex" xmlns:cx8="http://schemas.microsoft.com/office/drawing/2016/5/14/chartex" xmlns:mc="http://schemas.openxmlformats.org/markup-compatibility/2006" xmlns:aink="http://schemas.microsoft.com/office/drawing/2016/ink" xmlns:am3d="http://schemas.microsoft.com/office/drawing/2017/model3d" xmlns:o="urn:schemas-microsoft-com:office:office" xmlns:r="http://schemas.openxmlformats.org/officeDocument/2006/relationships" xmlns:m="http://schemas.openxmlformats.org/officeDocument/2006/math" xmlns:v="urn:schemas-microsoft-com:vml" xmlns:wp14="http://schemas.microsoft.com/office/word/2010/wordprocessingDrawing" xmlns:wp="http://schemas.openxmlformats.org/drawingml/2006/wordprocessingDrawing" xmlns:w10="urn:schemas-microsoft-com:office:word" xmlns:w="http://schemas.openxmlformats.org/wordprocessingml/2006/main" xmlns:w14="http://schemas.microsoft.com/office/word/2010/wordml" xmlns:w15="http://schemas.microsoft.com/office/word/2012/wordml" xmlns:w16cid="http://schemas.microsoft.com/office/word/2016/wordml/cid" xmlns:w16se="http://schemas.microsoft.com/office/word/2015/wordml/symex" xmlns:wpg="http://schemas.microsoft.com/office/word/2010/wordprocessingGroup" xmlns:wpi="http://schemas.microsoft.com/office/word/2010/wordprocessingInk" xmlns:wne="http://schemas.microsoft.com/office/word/2006/wordml" xmlns:wps="http://schemas.microsoft.com/office/word/2010/wordprocessingShape" mc:Ignorable="w14 w15 w16se w16cid wp14">
   <w:body>
     <w:tbl>
       <w:tblPr>
@@ -281,27 +281,7 @@
                 <w:szCs w:val="21"/>
                 <w:shd w:val="clear" w:color="auto" w:fill="FFFFFF"/>
               </w:rPr>
-              <w:t xml:space="preserve">Work on various science/technology defense-related research tasks sponsored by federal defense organizations such as the </w:t>
-            </w:r>
-            <w:proofErr w:type="gramStart"/>
-            <w:r>
-              <w:rPr>
-                <w:rFonts w:ascii="Segoe UI" w:hAnsi="Segoe UI" w:cs="Segoe UI"/>
-                <w:sz w:val="21"/>
-                <w:szCs w:val="21"/>
-                <w:shd w:val="clear" w:color="auto" w:fill="FFFFFF"/>
-              </w:rPr>
-              <w:t>DoD</w:t>
-            </w:r>
-            <w:proofErr w:type="gramEnd"/>
-            <w:r>
-              <w:rPr>
-                <w:rFonts w:ascii="Segoe UI" w:hAnsi="Segoe UI" w:cs="Segoe UI"/>
-                <w:sz w:val="21"/>
-                <w:szCs w:val="21"/>
-                <w:shd w:val="clear" w:color="auto" w:fill="FFFFFF"/>
-              </w:rPr>
-              <w:t xml:space="preserve"> and DTRA.</w:t>
+              <w:t>Work on various science/technology defense-related research tasks sponsored by federal defense organizations such as the DoD and DTRA.</w:t>
             </w:r>
           </w:p>
           <w:p>
@@ -628,7 +608,13 @@
               <w:outlineLvl w:val="1"/>
             </w:pPr>
             <w:r>
-              <w:t>undergraguate researcher</w:t>
+              <w:t>undergra</w:t>
+            </w:r>
+            <w:r>
+              <w:t>D</w:t>
+            </w:r>
+            <w:r>
+              <w:t>uate researcher</w:t>
             </w:r>
             <w:r>
               <w:t xml:space="preserve">, </w:t>
@@ -637,7 +623,15 @@
               <w:rPr>
                 <w:rStyle w:val="SubtleReference"/>
               </w:rPr>
-              <w:t>virginia commonwealth university</w:t>
+              <w:t>virgi</w:t>
+            </w:r>
+            <w:bookmarkStart w:id="0" w:name="_GoBack"/>
+            <w:bookmarkEnd w:id="0"/>
+            <w:r>
+              <w:rPr>
+                <w:rStyle w:val="SubtleReference"/>
+              </w:rPr>
+              <w:t>nia commonwealth university</w:t>
             </w:r>
           </w:p>
           <w:p>
@@ -1219,20 +1213,7 @@
       </w:r>
       <w:proofErr w:type="spellEnd"/>
       <w:r>
-        <w:t xml:space="preserve"> libraries such as D3 and </w:t>
-      </w:r>
-      <w:proofErr w:type="spellStart"/>
-      <w:r>
-        <w:t>bokeh</w:t>
-      </w:r>
-      <w:proofErr w:type="spellEnd"/>
-      <w:r>
-        <w:t xml:space="preserve"> to process </w:t>
-      </w:r>
-      <w:bookmarkStart w:id="0" w:name="_GoBack"/>
-      <w:bookmarkEnd w:id="0"/>
-      <w:r>
-        <w:t>data and create interactive web visualizations for a variety of projects.  These proj</w:t>
+        <w:t xml:space="preserve"> libraries such as D3 and bokeh to process data and create interactive web visualizations for a variety of projects.  These proj</w:t>
       </w:r>
       <w:r>
         <w:t xml:space="preserve">ects varied from visualizing a taxonomy </w:t>
@@ -1256,15 +1237,7 @@
         <w:t xml:space="preserve">Using an open source data set, I am using </w:t>
       </w:r>
       <w:r>
-        <w:t xml:space="preserve">Latent </w:t>
-      </w:r>
-      <w:proofErr w:type="spellStart"/>
-      <w:r>
-        <w:t>Dirichlet</w:t>
-      </w:r>
-      <w:proofErr w:type="spellEnd"/>
-      <w:r>
-        <w:t xml:space="preserve"> allocation</w:t>
+        <w:t>Latent Dirichlet allocation</w:t>
       </w:r>
       <w:r>
         <w:t xml:space="preserve"> </w:t>
@@ -1433,15 +1406,7 @@
         </w:rPr>
       </w:pPr>
       <w:r>
-        <w:t>English-</w:t>
-      </w:r>
-      <w:proofErr w:type="spellStart"/>
-      <w:r>
-        <w:t>Stonehouse</w:t>
-      </w:r>
-      <w:proofErr w:type="spellEnd"/>
-      <w:r>
-        <w:t xml:space="preserve"> Fellowship, The College of William and Mary Charles Center </w:t>
+        <w:t xml:space="preserve">English-Stonehouse Fellowship, The College of William and Mary Charles Center </w:t>
       </w:r>
       <w:r>
         <w:t>(2013-2015)</w:t>
@@ -1534,7 +1499,7 @@
 </file>
 
 <file path=word/endnotes.xml><?xml version="1.0" encoding="utf-8"?>
-<w:endnotes xmlns:wpc="http://schemas.microsoft.com/office/word/2010/wordprocessingCanvas" xmlns:cx="http://schemas.microsoft.com/office/drawing/2014/chartex" xmlns:cx1="http://schemas.microsoft.com/office/drawing/2015/9/8/chartex" xmlns:mc="http://schemas.openxmlformats.org/markup-compatibility/2006" xmlns:o="urn:schemas-microsoft-com:office:office" xmlns:r="http://schemas.openxmlformats.org/officeDocument/2006/relationships" xmlns:m="http://schemas.openxmlformats.org/officeDocument/2006/math" xmlns:v="urn:schemas-microsoft-com:vml" xmlns:wp14="http://schemas.microsoft.com/office/word/2010/wordprocessingDrawing" xmlns:wp="http://schemas.openxmlformats.org/drawingml/2006/wordprocessingDrawing" xmlns:w10="urn:schemas-microsoft-com:office:word" xmlns:w="http://schemas.openxmlformats.org/wordprocessingml/2006/main" xmlns:w14="http://schemas.microsoft.com/office/word/2010/wordml" xmlns:w15="http://schemas.microsoft.com/office/word/2012/wordml" xmlns:w16se="http://schemas.microsoft.com/office/word/2015/wordml/symex" xmlns:wpg="http://schemas.microsoft.com/office/word/2010/wordprocessingGroup" xmlns:wpi="http://schemas.microsoft.com/office/word/2010/wordprocessingInk" xmlns:wne="http://schemas.microsoft.com/office/word/2006/wordml" xmlns:wps="http://schemas.microsoft.com/office/word/2010/wordprocessingShape" mc:Ignorable="w14 w15 w16se wp14">
+<w:endnotes xmlns:wpc="http://schemas.microsoft.com/office/word/2010/wordprocessingCanvas" xmlns:cx="http://schemas.microsoft.com/office/drawing/2014/chartex" xmlns:cx1="http://schemas.microsoft.com/office/drawing/2015/9/8/chartex" xmlns:cx2="http://schemas.microsoft.com/office/drawing/2015/10/21/chartex" xmlns:cx3="http://schemas.microsoft.com/office/drawing/2016/5/9/chartex" xmlns:cx4="http://schemas.microsoft.com/office/drawing/2016/5/10/chartex" xmlns:cx5="http://schemas.microsoft.com/office/drawing/2016/5/11/chartex" xmlns:cx6="http://schemas.microsoft.com/office/drawing/2016/5/12/chartex" xmlns:cx7="http://schemas.microsoft.com/office/drawing/2016/5/13/chartex" xmlns:cx8="http://schemas.microsoft.com/office/drawing/2016/5/14/chartex" xmlns:mc="http://schemas.openxmlformats.org/markup-compatibility/2006" xmlns:aink="http://schemas.microsoft.com/office/drawing/2016/ink" xmlns:am3d="http://schemas.microsoft.com/office/drawing/2017/model3d" xmlns:o="urn:schemas-microsoft-com:office:office" xmlns:r="http://schemas.openxmlformats.org/officeDocument/2006/relationships" xmlns:m="http://schemas.openxmlformats.org/officeDocument/2006/math" xmlns:v="urn:schemas-microsoft-com:vml" xmlns:wp14="http://schemas.microsoft.com/office/word/2010/wordprocessingDrawing" xmlns:wp="http://schemas.openxmlformats.org/drawingml/2006/wordprocessingDrawing" xmlns:w10="urn:schemas-microsoft-com:office:word" xmlns:w="http://schemas.openxmlformats.org/wordprocessingml/2006/main" xmlns:w14="http://schemas.microsoft.com/office/word/2010/wordml" xmlns:w15="http://schemas.microsoft.com/office/word/2012/wordml" xmlns:w16cid="http://schemas.microsoft.com/office/word/2016/wordml/cid" xmlns:w16se="http://schemas.microsoft.com/office/word/2015/wordml/symex" xmlns:wpg="http://schemas.microsoft.com/office/word/2010/wordprocessingGroup" xmlns:wpi="http://schemas.microsoft.com/office/word/2010/wordprocessingInk" xmlns:wne="http://schemas.microsoft.com/office/word/2006/wordml" xmlns:wps="http://schemas.microsoft.com/office/word/2010/wordprocessingShape" mc:Ignorable="w14 w15 w16se w16cid wp14">
   <w:endnote w:type="separator" w:id="-1">
     <w:p>
       <w:r>
@@ -1557,7 +1522,7 @@
 </file>
 
 <file path=word/footer1.xml><?xml version="1.0" encoding="utf-8"?>
-<w:ftr xmlns:wpc="http://schemas.microsoft.com/office/word/2010/wordprocessingCanvas" xmlns:cx="http://schemas.microsoft.com/office/drawing/2014/chartex" xmlns:cx1="http://schemas.microsoft.com/office/drawing/2015/9/8/chartex" xmlns:mc="http://schemas.openxmlformats.org/markup-compatibility/2006" xmlns:o="urn:schemas-microsoft-com:office:office" xmlns:r="http://schemas.openxmlformats.org/officeDocument/2006/relationships" xmlns:m="http://schemas.openxmlformats.org/officeDocument/2006/math" xmlns:v="urn:schemas-microsoft-com:vml" xmlns:wp14="http://schemas.microsoft.com/office/word/2010/wordprocessingDrawing" xmlns:wp="http://schemas.openxmlformats.org/drawingml/2006/wordprocessingDrawing" xmlns:w10="urn:schemas-microsoft-com:office:word" xmlns:w="http://schemas.openxmlformats.org/wordprocessingml/2006/main" xmlns:w14="http://schemas.microsoft.com/office/word/2010/wordml" xmlns:w15="http://schemas.microsoft.com/office/word/2012/wordml" xmlns:w16se="http://schemas.microsoft.com/office/word/2015/wordml/symex" xmlns:wpg="http://schemas.microsoft.com/office/word/2010/wordprocessingGroup" xmlns:wpi="http://schemas.microsoft.com/office/word/2010/wordprocessingInk" xmlns:wne="http://schemas.microsoft.com/office/word/2006/wordml" xmlns:wps="http://schemas.microsoft.com/office/word/2010/wordprocessingShape" mc:Ignorable="w14 w15 w16se wp14">
+<w:ftr xmlns:wpc="http://schemas.microsoft.com/office/word/2010/wordprocessingCanvas" xmlns:cx="http://schemas.microsoft.com/office/drawing/2014/chartex" xmlns:cx1="http://schemas.microsoft.com/office/drawing/2015/9/8/chartex" xmlns:cx2="http://schemas.microsoft.com/office/drawing/2015/10/21/chartex" xmlns:cx3="http://schemas.microsoft.com/office/drawing/2016/5/9/chartex" xmlns:cx4="http://schemas.microsoft.com/office/drawing/2016/5/10/chartex" xmlns:cx5="http://schemas.microsoft.com/office/drawing/2016/5/11/chartex" xmlns:cx6="http://schemas.microsoft.com/office/drawing/2016/5/12/chartex" xmlns:cx7="http://schemas.microsoft.com/office/drawing/2016/5/13/chartex" xmlns:cx8="http://schemas.microsoft.com/office/drawing/2016/5/14/chartex" xmlns:mc="http://schemas.openxmlformats.org/markup-compatibility/2006" xmlns:aink="http://schemas.microsoft.com/office/drawing/2016/ink" xmlns:am3d="http://schemas.microsoft.com/office/drawing/2017/model3d" xmlns:o="urn:schemas-microsoft-com:office:office" xmlns:r="http://schemas.openxmlformats.org/officeDocument/2006/relationships" xmlns:m="http://schemas.openxmlformats.org/officeDocument/2006/math" xmlns:v="urn:schemas-microsoft-com:vml" xmlns:wp14="http://schemas.microsoft.com/office/word/2010/wordprocessingDrawing" xmlns:wp="http://schemas.openxmlformats.org/drawingml/2006/wordprocessingDrawing" xmlns:w10="urn:schemas-microsoft-com:office:word" xmlns:w="http://schemas.openxmlformats.org/wordprocessingml/2006/main" xmlns:w14="http://schemas.microsoft.com/office/word/2010/wordml" xmlns:w15="http://schemas.microsoft.com/office/word/2012/wordml" xmlns:w16cid="http://schemas.microsoft.com/office/word/2016/wordml/cid" xmlns:w16se="http://schemas.microsoft.com/office/word/2015/wordml/symex" xmlns:wpg="http://schemas.microsoft.com/office/word/2010/wordprocessingGroup" xmlns:wpi="http://schemas.microsoft.com/office/word/2010/wordprocessingInk" xmlns:wne="http://schemas.microsoft.com/office/word/2006/wordml" xmlns:wps="http://schemas.microsoft.com/office/word/2010/wordprocessingShape" mc:Ignorable="w14 w15 w16se w16cid wp14">
   <w:sdt>
     <w:sdtPr>
       <w:id w:val="813606279"/>
@@ -1604,7 +1569,7 @@
 </file>
 
 <file path=word/footnotes.xml><?xml version="1.0" encoding="utf-8"?>
-<w:footnotes xmlns:wpc="http://schemas.microsoft.com/office/word/2010/wordprocessingCanvas" xmlns:cx="http://schemas.microsoft.com/office/drawing/2014/chartex" xmlns:cx1="http://schemas.microsoft.com/office/drawing/2015/9/8/chartex" xmlns:mc="http://schemas.openxmlformats.org/markup-compatibility/2006" xmlns:o="urn:schemas-microsoft-com:office:office" xmlns:r="http://schemas.openxmlformats.org/officeDocument/2006/relationships" xmlns:m="http://schemas.openxmlformats.org/officeDocument/2006/math" xmlns:v="urn:schemas-microsoft-com:vml" xmlns:wp14="http://schemas.microsoft.com/office/word/2010/wordprocessingDrawing" xmlns:wp="http://schemas.openxmlformats.org/drawingml/2006/wordprocessingDrawing" xmlns:w10="urn:schemas-microsoft-com:office:word" xmlns:w="http://schemas.openxmlformats.org/wordprocessingml/2006/main" xmlns:w14="http://schemas.microsoft.com/office/word/2010/wordml" xmlns:w15="http://schemas.microsoft.com/office/word/2012/wordml" xmlns:w16se="http://schemas.microsoft.com/office/word/2015/wordml/symex" xmlns:wpg="http://schemas.microsoft.com/office/word/2010/wordprocessingGroup" xmlns:wpi="http://schemas.microsoft.com/office/word/2010/wordprocessingInk" xmlns:wne="http://schemas.microsoft.com/office/word/2006/wordml" xmlns:wps="http://schemas.microsoft.com/office/word/2010/wordprocessingShape" mc:Ignorable="w14 w15 w16se wp14">
+<w:footnotes xmlns:wpc="http://schemas.microsoft.com/office/word/2010/wordprocessingCanvas" xmlns:cx="http://schemas.microsoft.com/office/drawing/2014/chartex" xmlns:cx1="http://schemas.microsoft.com/office/drawing/2015/9/8/chartex" xmlns:cx2="http://schemas.microsoft.com/office/drawing/2015/10/21/chartex" xmlns:cx3="http://schemas.microsoft.com/office/drawing/2016/5/9/chartex" xmlns:cx4="http://schemas.microsoft.com/office/drawing/2016/5/10/chartex" xmlns:cx5="http://schemas.microsoft.com/office/drawing/2016/5/11/chartex" xmlns:cx6="http://schemas.microsoft.com/office/drawing/2016/5/12/chartex" xmlns:cx7="http://schemas.microsoft.com/office/drawing/2016/5/13/chartex" xmlns:cx8="http://schemas.microsoft.com/office/drawing/2016/5/14/chartex" xmlns:mc="http://schemas.openxmlformats.org/markup-compatibility/2006" xmlns:aink="http://schemas.microsoft.com/office/drawing/2016/ink" xmlns:am3d="http://schemas.microsoft.com/office/drawing/2017/model3d" xmlns:o="urn:schemas-microsoft-com:office:office" xmlns:r="http://schemas.openxmlformats.org/officeDocument/2006/relationships" xmlns:m="http://schemas.openxmlformats.org/officeDocument/2006/math" xmlns:v="urn:schemas-microsoft-com:vml" xmlns:wp14="http://schemas.microsoft.com/office/word/2010/wordprocessingDrawing" xmlns:wp="http://schemas.openxmlformats.org/drawingml/2006/wordprocessingDrawing" xmlns:w10="urn:schemas-microsoft-com:office:word" xmlns:w="http://schemas.openxmlformats.org/wordprocessingml/2006/main" xmlns:w14="http://schemas.microsoft.com/office/word/2010/wordml" xmlns:w15="http://schemas.microsoft.com/office/word/2012/wordml" xmlns:w16cid="http://schemas.microsoft.com/office/word/2016/wordml/cid" xmlns:w16se="http://schemas.microsoft.com/office/word/2015/wordml/symex" xmlns:wpg="http://schemas.microsoft.com/office/word/2010/wordprocessingGroup" xmlns:wpi="http://schemas.microsoft.com/office/word/2010/wordprocessingInk" xmlns:wne="http://schemas.microsoft.com/office/word/2006/wordml" xmlns:wps="http://schemas.microsoft.com/office/word/2010/wordprocessingShape" mc:Ignorable="w14 w15 w16se w16cid wp14">
   <w:footnote w:type="separator" w:id="-1">
     <w:p>
       <w:r>
@@ -1627,7 +1592,7 @@
 </file>
 
 <file path=word/header1.xml><?xml version="1.0" encoding="utf-8"?>
-<w:hdr xmlns:wpc="http://schemas.microsoft.com/office/word/2010/wordprocessingCanvas" xmlns:cx="http://schemas.microsoft.com/office/drawing/2014/chartex" xmlns:cx1="http://schemas.microsoft.com/office/drawing/2015/9/8/chartex" xmlns:mc="http://schemas.openxmlformats.org/markup-compatibility/2006" xmlns:o="urn:schemas-microsoft-com:office:office" xmlns:r="http://schemas.openxmlformats.org/officeDocument/2006/relationships" xmlns:m="http://schemas.openxmlformats.org/officeDocument/2006/math" xmlns:v="urn:schemas-microsoft-com:vml" xmlns:wp14="http://schemas.microsoft.com/office/word/2010/wordprocessingDrawing" xmlns:wp="http://schemas.openxmlformats.org/drawingml/2006/wordprocessingDrawing" xmlns:w10="urn:schemas-microsoft-com:office:word" xmlns:w="http://schemas.openxmlformats.org/wordprocessingml/2006/main" xmlns:w14="http://schemas.microsoft.com/office/word/2010/wordml" xmlns:w15="http://schemas.microsoft.com/office/word/2012/wordml" xmlns:w16se="http://schemas.microsoft.com/office/word/2015/wordml/symex" xmlns:wpg="http://schemas.microsoft.com/office/word/2010/wordprocessingGroup" xmlns:wpi="http://schemas.microsoft.com/office/word/2010/wordprocessingInk" xmlns:wne="http://schemas.microsoft.com/office/word/2006/wordml" xmlns:wps="http://schemas.microsoft.com/office/word/2010/wordprocessingShape" mc:Ignorable="w14 w15 w16se wp14">
+<w:hdr xmlns:wpc="http://schemas.microsoft.com/office/word/2010/wordprocessingCanvas" xmlns:cx="http://schemas.microsoft.com/office/drawing/2014/chartex" xmlns:cx1="http://schemas.microsoft.com/office/drawing/2015/9/8/chartex" xmlns:cx2="http://schemas.microsoft.com/office/drawing/2015/10/21/chartex" xmlns:cx3="http://schemas.microsoft.com/office/drawing/2016/5/9/chartex" xmlns:cx4="http://schemas.microsoft.com/office/drawing/2016/5/10/chartex" xmlns:cx5="http://schemas.microsoft.com/office/drawing/2016/5/11/chartex" xmlns:cx6="http://schemas.microsoft.com/office/drawing/2016/5/12/chartex" xmlns:cx7="http://schemas.microsoft.com/office/drawing/2016/5/13/chartex" xmlns:cx8="http://schemas.microsoft.com/office/drawing/2016/5/14/chartex" xmlns:mc="http://schemas.openxmlformats.org/markup-compatibility/2006" xmlns:aink="http://schemas.microsoft.com/office/drawing/2016/ink" xmlns:am3d="http://schemas.microsoft.com/office/drawing/2017/model3d" xmlns:o="urn:schemas-microsoft-com:office:office" xmlns:r="http://schemas.openxmlformats.org/officeDocument/2006/relationships" xmlns:m="http://schemas.openxmlformats.org/officeDocument/2006/math" xmlns:v="urn:schemas-microsoft-com:vml" xmlns:wp14="http://schemas.microsoft.com/office/word/2010/wordprocessingDrawing" xmlns:wp="http://schemas.openxmlformats.org/drawingml/2006/wordprocessingDrawing" xmlns:w10="urn:schemas-microsoft-com:office:word" xmlns:w="http://schemas.openxmlformats.org/wordprocessingml/2006/main" xmlns:w14="http://schemas.microsoft.com/office/word/2010/wordml" xmlns:w15="http://schemas.microsoft.com/office/word/2012/wordml" xmlns:w16cid="http://schemas.microsoft.com/office/word/2016/wordml/cid" xmlns:w16se="http://schemas.microsoft.com/office/word/2015/wordml/symex" xmlns:wpg="http://schemas.microsoft.com/office/word/2010/wordprocessingGroup" xmlns:wpi="http://schemas.microsoft.com/office/word/2010/wordprocessingInk" xmlns:wne="http://schemas.microsoft.com/office/word/2006/wordml" xmlns:wps="http://schemas.microsoft.com/office/word/2010/wordprocessingShape" mc:Ignorable="w14 w15 w16se w16cid wp14">
   <w:p>
     <w:pPr>
       <w:pStyle w:val="Header"/>
@@ -1639,7 +1604,7 @@
       <mc:AlternateContent>
         <mc:Choice Requires="wps">
           <w:drawing>
-            <wp:anchor distT="0" distB="0" distL="114300" distR="114300" simplePos="0" relativeHeight="251659264" behindDoc="1" locked="0" layoutInCell="1" allowOverlap="1" wp14:anchorId="7EDD98AC" wp14:editId="1636F998">
+            <wp:anchor distT="0" distB="0" distL="114300" distR="114300" simplePos="0" relativeHeight="251659264" behindDoc="1" locked="0" layoutInCell="1" allowOverlap="1" wp14:anchorId="3F1E8139" wp14:editId="10502E25">
               <wp:simplePos x="0" y="0"/>
               <wp:positionH relativeFrom="page">
                 <wp:align>center</wp:align>
@@ -1721,7 +1686,7 @@
 </file>
 
 <file path=word/numbering.xml><?xml version="1.0" encoding="utf-8"?>
-<w:numbering xmlns:wpc="http://schemas.microsoft.com/office/word/2010/wordprocessingCanvas" xmlns:cx="http://schemas.microsoft.com/office/drawing/2014/chartex" xmlns:cx1="http://schemas.microsoft.com/office/drawing/2015/9/8/chartex" xmlns:mc="http://schemas.openxmlformats.org/markup-compatibility/2006" xmlns:o="urn:schemas-microsoft-com:office:office" xmlns:r="http://schemas.openxmlformats.org/officeDocument/2006/relationships" xmlns:m="http://schemas.openxmlformats.org/officeDocument/2006/math" xmlns:v="urn:schemas-microsoft-com:vml" xmlns:wp14="http://schemas.microsoft.com/office/word/2010/wordprocessingDrawing" xmlns:wp="http://schemas.openxmlformats.org/drawingml/2006/wordprocessingDrawing" xmlns:w10="urn:schemas-microsoft-com:office:word" xmlns:w="http://schemas.openxmlformats.org/wordprocessingml/2006/main" xmlns:w14="http://schemas.microsoft.com/office/word/2010/wordml" xmlns:w15="http://schemas.microsoft.com/office/word/2012/wordml" xmlns:w16se="http://schemas.microsoft.com/office/word/2015/wordml/symex" xmlns:wpg="http://schemas.microsoft.com/office/word/2010/wordprocessingGroup" xmlns:wpi="http://schemas.microsoft.com/office/word/2010/wordprocessingInk" xmlns:wne="http://schemas.microsoft.com/office/word/2006/wordml" xmlns:wps="http://schemas.microsoft.com/office/word/2010/wordprocessingShape" mc:Ignorable="w14 w15 w16se wp14">
+<w:numbering xmlns:wpc="http://schemas.microsoft.com/office/word/2010/wordprocessingCanvas" xmlns:cx="http://schemas.microsoft.com/office/drawing/2014/chartex" xmlns:cx1="http://schemas.microsoft.com/office/drawing/2015/9/8/chartex" xmlns:cx2="http://schemas.microsoft.com/office/drawing/2015/10/21/chartex" xmlns:cx3="http://schemas.microsoft.com/office/drawing/2016/5/9/chartex" xmlns:cx4="http://schemas.microsoft.com/office/drawing/2016/5/10/chartex" xmlns:cx5="http://schemas.microsoft.com/office/drawing/2016/5/11/chartex" xmlns:cx6="http://schemas.microsoft.com/office/drawing/2016/5/12/chartex" xmlns:cx7="http://schemas.microsoft.com/office/drawing/2016/5/13/chartex" xmlns:cx8="http://schemas.microsoft.com/office/drawing/2016/5/14/chartex" xmlns:mc="http://schemas.openxmlformats.org/markup-compatibility/2006" xmlns:aink="http://schemas.microsoft.com/office/drawing/2016/ink" xmlns:am3d="http://schemas.microsoft.com/office/drawing/2017/model3d" xmlns:o="urn:schemas-microsoft-com:office:office" xmlns:r="http://schemas.openxmlformats.org/officeDocument/2006/relationships" xmlns:m="http://schemas.openxmlformats.org/officeDocument/2006/math" xmlns:v="urn:schemas-microsoft-com:vml" xmlns:wp14="http://schemas.microsoft.com/office/word/2010/wordprocessingDrawing" xmlns:wp="http://schemas.openxmlformats.org/drawingml/2006/wordprocessingDrawing" xmlns:w10="urn:schemas-microsoft-com:office:word" xmlns:w="http://schemas.openxmlformats.org/wordprocessingml/2006/main" xmlns:w14="http://schemas.microsoft.com/office/word/2010/wordml" xmlns:w15="http://schemas.microsoft.com/office/word/2012/wordml" xmlns:w16cid="http://schemas.microsoft.com/office/word/2016/wordml/cid" xmlns:w16se="http://schemas.microsoft.com/office/word/2015/wordml/symex" xmlns:wpg="http://schemas.microsoft.com/office/word/2010/wordprocessingGroup" xmlns:wpi="http://schemas.microsoft.com/office/word/2010/wordprocessingInk" xmlns:wne="http://schemas.microsoft.com/office/word/2006/wordml" xmlns:wps="http://schemas.microsoft.com/office/word/2010/wordprocessingShape" mc:Ignorable="w14 w15 w16se w16cid wp14">
   <w:abstractNum w:abstractNumId="0" w15:restartNumberingAfterBreak="0">
     <w:nsid w:val="FFFFFF7C"/>
     <w:multiLevelType w:val="singleLevel"/>
@@ -2633,7 +2598,7 @@
 </file>
 
 <file path=word/styles.xml><?xml version="1.0" encoding="utf-8"?>
-<w:styles xmlns:mc="http://schemas.openxmlformats.org/markup-compatibility/2006" xmlns:r="http://schemas.openxmlformats.org/officeDocument/2006/relationships" xmlns:w="http://schemas.openxmlformats.org/wordprocessingml/2006/main" xmlns:w14="http://schemas.microsoft.com/office/word/2010/wordml" xmlns:w15="http://schemas.microsoft.com/office/word/2012/wordml" xmlns:w16se="http://schemas.microsoft.com/office/word/2015/wordml/symex" mc:Ignorable="w14 w15 w16se">
+<w:styles xmlns:mc="http://schemas.openxmlformats.org/markup-compatibility/2006" xmlns:r="http://schemas.openxmlformats.org/officeDocument/2006/relationships" xmlns:w="http://schemas.openxmlformats.org/wordprocessingml/2006/main" xmlns:w14="http://schemas.microsoft.com/office/word/2010/wordml" xmlns:w15="http://schemas.microsoft.com/office/word/2012/wordml" xmlns:w16cid="http://schemas.microsoft.com/office/word/2016/wordml/cid" xmlns:w16se="http://schemas.microsoft.com/office/word/2015/wordml/symex" mc:Ignorable="w14 w15 w16se w16cid">
   <w:docDefaults>
     <w:rPrDefault>
       <w:rPr>
@@ -2646,7 +2611,7 @@
     </w:rPrDefault>
     <w:pPrDefault/>
   </w:docDefaults>
-  <w:latentStyles w:defLockedState="0" w:defUIPriority="99" w:defSemiHidden="0" w:defUnhideWhenUsed="0" w:defQFormat="0" w:count="371">
+  <w:latentStyles w:defLockedState="0" w:defUIPriority="99" w:defSemiHidden="0" w:defUnhideWhenUsed="0" w:defQFormat="0" w:count="377">
     <w:lsdException w:name="Normal" w:uiPriority="0" w:qFormat="1"/>
     <w:lsdException w:name="heading 1" w:uiPriority="9" w:qFormat="1"/>
     <w:lsdException w:name="heading 2" w:semiHidden="1" w:uiPriority="9" w:unhideWhenUsed="1" w:qFormat="1"/>
@@ -2794,11 +2759,8 @@
     <w:lsdException w:name="Table 3D effects 3" w:semiHidden="1" w:unhideWhenUsed="1"/>
     <w:lsdException w:name="Table Contemporary" w:semiHidden="1" w:unhideWhenUsed="1"/>
     <w:lsdException w:name="Table Elegant" w:semiHidden="1" w:unhideWhenUsed="1"/>
-    <w:lsdException w:name="Table Professional" w:semiHidden="1" w:unhideWhenUsed="1"/>
     <w:lsdException w:name="Table Subtle 1" w:semiHidden="1" w:unhideWhenUsed="1"/>
     <w:lsdException w:name="Table Subtle 2" w:semiHidden="1" w:unhideWhenUsed="1"/>
-    <w:lsdException w:name="Table Web 1" w:semiHidden="1" w:unhideWhenUsed="1"/>
-    <w:lsdException w:name="Table Web 2" w:semiHidden="1" w:unhideWhenUsed="1"/>
     <w:lsdException w:name="Table Web 3" w:semiHidden="1" w:unhideWhenUsed="1"/>
     <w:lsdException w:name="Balloon Text" w:semiHidden="1" w:unhideWhenUsed="1"/>
     <w:lsdException w:name="Table Grid" w:uiPriority="39"/>
@@ -3018,6 +2980,12 @@
     <w:lsdException w:name="List Table 5 Dark Accent 6" w:uiPriority="50"/>
     <w:lsdException w:name="List Table 6 Colorful Accent 6" w:uiPriority="51"/>
     <w:lsdException w:name="List Table 7 Colorful Accent 6" w:uiPriority="52"/>
+    <w:lsdException w:name="Mention" w:semiHidden="1" w:unhideWhenUsed="1"/>
+    <w:lsdException w:name="Smart Hyperlink" w:semiHidden="1" w:unhideWhenUsed="1"/>
+    <w:lsdException w:name="Hashtag" w:semiHidden="1" w:unhideWhenUsed="1"/>
+    <w:lsdException w:name="Unresolved Mention" w:semiHidden="1" w:unhideWhenUsed="1"/>
+    <w:lsdException w:name="Smart Link" w:semiHidden="1" w:unhideWhenUsed="1"/>
+    <w:lsdException w:name="Smart Link Error" w:semiHidden="1" w:unhideWhenUsed="1"/>
   </w:latentStyles>
   <w:style w:type="paragraph" w:default="1" w:styleId="Normal">
     <w:name w:val="Normal"/>
@@ -27279,7 +27247,7 @@
 </file>
 
 <file path=word/glossary/document.xml><?xml version="1.0" encoding="utf-8"?>
-<w:glossaryDocument xmlns:wpc="http://schemas.microsoft.com/office/word/2010/wordprocessingCanvas" xmlns:cx="http://schemas.microsoft.com/office/drawing/2014/chartex" xmlns:cx1="http://schemas.microsoft.com/office/drawing/2015/9/8/chartex" xmlns:mc="http://schemas.openxmlformats.org/markup-compatibility/2006" xmlns:o="urn:schemas-microsoft-com:office:office" xmlns:r="http://schemas.openxmlformats.org/officeDocument/2006/relationships" xmlns:m="http://schemas.openxmlformats.org/officeDocument/2006/math" xmlns:v="urn:schemas-microsoft-com:vml" xmlns:wp14="http://schemas.microsoft.com/office/word/2010/wordprocessingDrawing" xmlns:wp="http://schemas.openxmlformats.org/drawingml/2006/wordprocessingDrawing" xmlns:w10="urn:schemas-microsoft-com:office:word" xmlns:w="http://schemas.openxmlformats.org/wordprocessingml/2006/main" xmlns:w14="http://schemas.microsoft.com/office/word/2010/wordml" xmlns:w15="http://schemas.microsoft.com/office/word/2012/wordml" xmlns:w16se="http://schemas.microsoft.com/office/word/2015/wordml/symex" xmlns:wpg="http://schemas.microsoft.com/office/word/2010/wordprocessingGroup" xmlns:wpi="http://schemas.microsoft.com/office/word/2010/wordprocessingInk" xmlns:wne="http://schemas.microsoft.com/office/word/2006/wordml" xmlns:wps="http://schemas.microsoft.com/office/word/2010/wordprocessingShape" mc:Ignorable="w14 w15 w16se wp14">
+<w:glossaryDocument xmlns:wpc="http://schemas.microsoft.com/office/word/2010/wordprocessingCanvas" xmlns:cx="http://schemas.microsoft.com/office/drawing/2014/chartex" xmlns:cx1="http://schemas.microsoft.com/office/drawing/2015/9/8/chartex" xmlns:cx2="http://schemas.microsoft.com/office/drawing/2015/10/21/chartex" xmlns:cx3="http://schemas.microsoft.com/office/drawing/2016/5/9/chartex" xmlns:cx4="http://schemas.microsoft.com/office/drawing/2016/5/10/chartex" xmlns:cx5="http://schemas.microsoft.com/office/drawing/2016/5/11/chartex" xmlns:cx6="http://schemas.microsoft.com/office/drawing/2016/5/12/chartex" xmlns:cx7="http://schemas.microsoft.com/office/drawing/2016/5/13/chartex" xmlns:cx8="http://schemas.microsoft.com/office/drawing/2016/5/14/chartex" xmlns:mc="http://schemas.openxmlformats.org/markup-compatibility/2006" xmlns:aink="http://schemas.microsoft.com/office/drawing/2016/ink" xmlns:am3d="http://schemas.microsoft.com/office/drawing/2017/model3d" xmlns:o="urn:schemas-microsoft-com:office:office" xmlns:r="http://schemas.openxmlformats.org/officeDocument/2006/relationships" xmlns:m="http://schemas.openxmlformats.org/officeDocument/2006/math" xmlns:v="urn:schemas-microsoft-com:vml" xmlns:wp14="http://schemas.microsoft.com/office/word/2010/wordprocessingDrawing" xmlns:wp="http://schemas.openxmlformats.org/drawingml/2006/wordprocessingDrawing" xmlns:w10="urn:schemas-microsoft-com:office:word" xmlns:w="http://schemas.openxmlformats.org/wordprocessingml/2006/main" xmlns:w14="http://schemas.microsoft.com/office/word/2010/wordml" xmlns:w15="http://schemas.microsoft.com/office/word/2012/wordml" xmlns:w16cid="http://schemas.microsoft.com/office/word/2016/wordml/cid" xmlns:w16se="http://schemas.microsoft.com/office/word/2015/wordml/symex" xmlns:wpg="http://schemas.microsoft.com/office/word/2010/wordprocessingGroup" xmlns:wpi="http://schemas.microsoft.com/office/word/2010/wordprocessingInk" xmlns:wne="http://schemas.microsoft.com/office/word/2006/wordml" xmlns:wps="http://schemas.microsoft.com/office/word/2010/wordprocessingShape" mc:Ignorable="w14 w15 w16se w16cid wp14">
   <w:docParts>
     <w:docPart>
       <w:docPartPr>
@@ -27390,11 +27358,11 @@
 </file>
 
 <file path=word/glossary/fontTable.xml><?xml version="1.0" encoding="utf-8"?>
-<w:fonts xmlns:mc="http://schemas.openxmlformats.org/markup-compatibility/2006" xmlns:r="http://schemas.openxmlformats.org/officeDocument/2006/relationships" xmlns:w="http://schemas.openxmlformats.org/wordprocessingml/2006/main" xmlns:w14="http://schemas.microsoft.com/office/word/2010/wordml" xmlns:w15="http://schemas.microsoft.com/office/word/2012/wordml" xmlns:w16se="http://schemas.microsoft.com/office/word/2015/wordml/symex" mc:Ignorable="w14 w15 w16se">
+<w:fonts xmlns:mc="http://schemas.openxmlformats.org/markup-compatibility/2006" xmlns:r="http://schemas.openxmlformats.org/officeDocument/2006/relationships" xmlns:w="http://schemas.openxmlformats.org/wordprocessingml/2006/main" xmlns:w14="http://schemas.microsoft.com/office/word/2010/wordml" xmlns:w15="http://schemas.microsoft.com/office/word/2012/wordml" xmlns:w16cid="http://schemas.microsoft.com/office/word/2016/wordml/cid" xmlns:w16se="http://schemas.microsoft.com/office/word/2015/wordml/symex" mc:Ignorable="w14 w15 w16se w16cid">
   <w:font w:name="Symbol">
     <w:panose1 w:val="05050102010706020507"/>
     <w:charset w:val="02"/>
-    <w:family w:val="roman"/>
+    <w:family w:val="decorative"/>
     <w:pitch w:val="variable"/>
     <w:sig w:usb0="00000000" w:usb1="10000000" w:usb2="00000000" w:usb3="00000000" w:csb0="80000000" w:csb1="00000000"/>
   </w:font>
@@ -27410,12 +27378,12 @@
     <w:charset w:val="00"/>
     <w:family w:val="modern"/>
     <w:pitch w:val="fixed"/>
-    <w:sig w:usb0="E0002EFF" w:usb1="C0007843" w:usb2="00000009" w:usb3="00000000" w:csb0="000001FF" w:csb1="00000000"/>
+    <w:sig w:usb0="E0002AFF" w:usb1="C0007843" w:usb2="00000009" w:usb3="00000000" w:csb0="000001FF" w:csb1="00000000"/>
   </w:font>
   <w:font w:name="Wingdings">
     <w:panose1 w:val="05000000000000000000"/>
     <w:charset w:val="02"/>
-    <w:family w:val="auto"/>
+    <w:family w:val="decorative"/>
     <w:pitch w:val="variable"/>
     <w:sig w:usb0="00000000" w:usb1="10000000" w:usb2="00000000" w:usb3="00000000" w:csb0="80000000" w:csb1="00000000"/>
   </w:font>
@@ -27438,10 +27406,11 @@
     <w:charset w:val="00"/>
     <w:family w:val="modern"/>
     <w:pitch w:val="fixed"/>
-    <w:sig w:usb0="E00006FF" w:usb1="0000FCFF" w:usb2="00000001" w:usb3="00000000" w:csb0="0000019F" w:csb1="00000000"/>
+    <w:sig w:usb0="E10006FF" w:usb1="4000FCFF" w:usb2="00000009" w:usb3="00000000" w:csb0="0000019F" w:csb1="00000000"/>
   </w:font>
   <w:font w:name="Segoe UI">
-    <w:panose1 w:val="020B0502040204020203"/>
+    <w:altName w:val="Sylfaen"/>
+    <w:panose1 w:val="020B0604020202020204"/>
     <w:charset w:val="00"/>
     <w:family w:val="swiss"/>
     <w:pitch w:val="variable"/>
@@ -27458,7 +27427,7 @@
 </file>
 
 <file path=word/glossary/settings.xml><?xml version="1.0" encoding="utf-8"?>
-<w:settings xmlns:mc="http://schemas.openxmlformats.org/markup-compatibility/2006" xmlns:o="urn:schemas-microsoft-com:office:office" xmlns:r="http://schemas.openxmlformats.org/officeDocument/2006/relationships" xmlns:m="http://schemas.openxmlformats.org/officeDocument/2006/math" xmlns:v="urn:schemas-microsoft-com:vml" xmlns:w10="urn:schemas-microsoft-com:office:word" xmlns:w="http://schemas.openxmlformats.org/wordprocessingml/2006/main" xmlns:w14="http://schemas.microsoft.com/office/word/2010/wordml" xmlns:w15="http://schemas.microsoft.com/office/word/2012/wordml" xmlns:w16se="http://schemas.microsoft.com/office/word/2015/wordml/symex" xmlns:sl="http://schemas.openxmlformats.org/schemaLibrary/2006/main" mc:Ignorable="w14 w15 w16se">
+<w:settings xmlns:mc="http://schemas.openxmlformats.org/markup-compatibility/2006" xmlns:o="urn:schemas-microsoft-com:office:office" xmlns:r="http://schemas.openxmlformats.org/officeDocument/2006/relationships" xmlns:m="http://schemas.openxmlformats.org/officeDocument/2006/math" xmlns:v="urn:schemas-microsoft-com:vml" xmlns:w10="urn:schemas-microsoft-com:office:word" xmlns:w="http://schemas.openxmlformats.org/wordprocessingml/2006/main" xmlns:w14="http://schemas.microsoft.com/office/word/2010/wordml" xmlns:w15="http://schemas.microsoft.com/office/word/2012/wordml" xmlns:w16cid="http://schemas.microsoft.com/office/word/2016/wordml/cid" xmlns:w16se="http://schemas.microsoft.com/office/word/2015/wordml/symex" xmlns:sl="http://schemas.openxmlformats.org/schemaLibrary/2006/main" mc:Ignorable="w14 w15 w16se w16cid">
   <w:view w:val="normal"/>
   <w:defaultTabStop w:val="720"/>
   <w:characterSpacingControl w:val="doNotCompress"/>
@@ -27469,9 +27438,11 @@
     <w:compatSetting w:name="enableOpenTypeFeatures" w:uri="http://schemas.microsoft.com/office/word" w:val="1"/>
     <w:compatSetting w:name="doNotFlipMirrorIndents" w:uri="http://schemas.microsoft.com/office/word" w:val="1"/>
     <w:compatSetting w:name="differentiateMultirowTableHeaders" w:uri="http://schemas.microsoft.com/office/word" w:val="1"/>
+    <w:compatSetting w:name="useWord2013TrackBottomHyphenation" w:uri="http://schemas.microsoft.com/office/word" w:val="1"/>
   </w:compat>
   <w:rsids>
     <w:rsidRoot w:val="006E6474"/>
+    <w:rsid w:val="001B0A1B"/>
     <w:rsid w:val="003F5072"/>
     <w:rsid w:val="005E0A3B"/>
     <w:rsid w:val="006E6474"/>
@@ -27500,7 +27471,7 @@
 </file>
 
 <file path=word/glossary/styles.xml><?xml version="1.0" encoding="utf-8"?>
-<w:styles xmlns:mc="http://schemas.openxmlformats.org/markup-compatibility/2006" xmlns:r="http://schemas.openxmlformats.org/officeDocument/2006/relationships" xmlns:w="http://schemas.openxmlformats.org/wordprocessingml/2006/main" xmlns:w14="http://schemas.microsoft.com/office/word/2010/wordml" xmlns:w15="http://schemas.microsoft.com/office/word/2012/wordml" xmlns:w16se="http://schemas.microsoft.com/office/word/2015/wordml/symex" mc:Ignorable="w14 w15 w16se">
+<w:styles xmlns:mc="http://schemas.openxmlformats.org/markup-compatibility/2006" xmlns:r="http://schemas.openxmlformats.org/officeDocument/2006/relationships" xmlns:w="http://schemas.openxmlformats.org/wordprocessingml/2006/main" xmlns:w14="http://schemas.microsoft.com/office/word/2010/wordml" xmlns:w15="http://schemas.microsoft.com/office/word/2012/wordml" xmlns:w16cid="http://schemas.microsoft.com/office/word/2016/wordml/cid" xmlns:w16se="http://schemas.microsoft.com/office/word/2015/wordml/symex" mc:Ignorable="w14 w15 w16se w16cid">
   <w:docDefaults>
     <w:rPrDefault>
       <w:rPr>
@@ -27516,7 +27487,7 @@
       </w:pPr>
     </w:pPrDefault>
   </w:docDefaults>
-  <w:latentStyles w:defLockedState="0" w:defUIPriority="99" w:defSemiHidden="0" w:defUnhideWhenUsed="0" w:defQFormat="0" w:count="371">
+  <w:latentStyles w:defLockedState="0" w:defUIPriority="99" w:defSemiHidden="0" w:defUnhideWhenUsed="0" w:defQFormat="0" w:count="377">
     <w:lsdException w:name="Normal" w:uiPriority="0" w:qFormat="1"/>
     <w:lsdException w:name="heading 1" w:uiPriority="9" w:qFormat="1"/>
     <w:lsdException w:name="heading 2" w:semiHidden="1" w:uiPriority="9" w:unhideWhenUsed="1" w:qFormat="1"/>
@@ -27664,11 +27635,8 @@
     <w:lsdException w:name="Table 3D effects 3" w:semiHidden="1" w:unhideWhenUsed="1"/>
     <w:lsdException w:name="Table Contemporary" w:semiHidden="1" w:unhideWhenUsed="1"/>
     <w:lsdException w:name="Table Elegant" w:semiHidden="1" w:unhideWhenUsed="1"/>
-    <w:lsdException w:name="Table Professional" w:semiHidden="1" w:unhideWhenUsed="1"/>
     <w:lsdException w:name="Table Subtle 1" w:semiHidden="1" w:unhideWhenUsed="1"/>
     <w:lsdException w:name="Table Subtle 2" w:semiHidden="1" w:unhideWhenUsed="1"/>
-    <w:lsdException w:name="Table Web 1" w:semiHidden="1" w:unhideWhenUsed="1"/>
-    <w:lsdException w:name="Table Web 2" w:semiHidden="1" w:unhideWhenUsed="1"/>
     <w:lsdException w:name="Table Web 3" w:semiHidden="1" w:unhideWhenUsed="1"/>
     <w:lsdException w:name="Balloon Text" w:semiHidden="1" w:unhideWhenUsed="1"/>
     <w:lsdException w:name="Table Grid" w:uiPriority="39"/>
@@ -27888,6 +27856,12 @@
     <w:lsdException w:name="List Table 5 Dark Accent 6" w:uiPriority="50"/>
     <w:lsdException w:name="List Table 6 Colorful Accent 6" w:uiPriority="51"/>
     <w:lsdException w:name="List Table 7 Colorful Accent 6" w:uiPriority="52"/>
+    <w:lsdException w:name="Mention" w:semiHidden="1" w:unhideWhenUsed="1"/>
+    <w:lsdException w:name="Smart Hyperlink" w:semiHidden="1" w:unhideWhenUsed="1"/>
+    <w:lsdException w:name="Hashtag" w:semiHidden="1" w:unhideWhenUsed="1"/>
+    <w:lsdException w:name="Unresolved Mention" w:semiHidden="1" w:unhideWhenUsed="1"/>
+    <w:lsdException w:name="Smart Link" w:semiHidden="1" w:unhideWhenUsed="1"/>
+    <w:lsdException w:name="Smart Link Error" w:semiHidden="1" w:unhideWhenUsed="1"/>
   </w:latentStyles>
   <w:style w:type="paragraph" w:default="1" w:styleId="Normal">
     <w:name w:val="Normal"/>
@@ -28069,7 +28043,7 @@
 </file>
 
 <file path=word/glossary/webSettings.xml><?xml version="1.0" encoding="utf-8"?>
-<w:webSettings xmlns:mc="http://schemas.openxmlformats.org/markup-compatibility/2006" xmlns:r="http://schemas.openxmlformats.org/officeDocument/2006/relationships" xmlns:w="http://schemas.openxmlformats.org/wordprocessingml/2006/main" xmlns:w14="http://schemas.microsoft.com/office/word/2010/wordml" xmlns:w15="http://schemas.microsoft.com/office/word/2012/wordml" xmlns:w16se="http://schemas.microsoft.com/office/word/2015/wordml/symex" mc:Ignorable="w14 w15 w16se">
+<w:webSettings xmlns:mc="http://schemas.openxmlformats.org/markup-compatibility/2006" xmlns:r="http://schemas.openxmlformats.org/officeDocument/2006/relationships" xmlns:w="http://schemas.openxmlformats.org/wordprocessingml/2006/main" xmlns:w14="http://schemas.microsoft.com/office/word/2010/wordml" xmlns:w15="http://schemas.microsoft.com/office/word/2012/wordml" xmlns:w16cid="http://schemas.microsoft.com/office/word/2016/wordml/cid" xmlns:w16se="http://schemas.microsoft.com/office/word/2015/wordml/symex" mc:Ignorable="w14 w15 w16se w16cid">
   <w:optimizeForBrowser/>
   <w:allowPNG/>
 </w:webSettings>

</xml_diff>